<commit_message>
Add new Github manual - testing github
</commit_message>
<xml_diff>
--- a/Anleitung_github.docx
+++ b/Anleitung_github.docx
@@ -88,15 +88,14 @@
         </w:rPr>
         <w:t xml:space="preserve">Arbeiten mit </w:t>
       </w:r>
-      <w:proofErr w:type="spellStart"/>
       <w:r>
         <w:rPr>
+          <w:b/>
           <w:color w:val="5A5A5A"/>
           <w:sz w:val="56"/>
         </w:rPr>
         <w:t>Eclipse</w:t>
       </w:r>
-      <w:proofErr w:type="spellEnd"/>
       <w:r>
         <w:rPr>
           <w:color w:val="5A5A5A"/>
@@ -422,10 +421,7 @@
               <w:t xml:space="preserve">  </w:t>
             </w:r>
             <w:r>
-              <w:t>Projekte von GitHub in Ecl</w:t>
-            </w:r>
-            <w:r>
-              <w:t>ipse importieren</w:t>
+              <w:t>Projekte von GitHub in Eclipse importieren</w:t>
             </w:r>
             <w:r>
               <w:tab/>
@@ -495,7 +491,6 @@
       </w:pPr>
       <w:bookmarkStart w:id="0" w:name="_Toc5443"/>
       <w:r>
-        <w:lastRenderedPageBreak/>
         <w:t xml:space="preserve">Erste Schritte </w:t>
       </w:r>
       <w:bookmarkEnd w:id="0"/>
@@ -522,15 +517,7 @@
         <w:t>jeder Entwickler</w:t>
       </w:r>
       <w:r>
-        <w:t xml:space="preserve"> das Programm </w:t>
-      </w:r>
-      <w:proofErr w:type="spellStart"/>
-      <w:r>
-        <w:t>Eclipse</w:t>
-      </w:r>
-      <w:proofErr w:type="spellEnd"/>
-      <w:r>
-        <w:t xml:space="preserve"> (Download unter: </w:t>
+        <w:t xml:space="preserve"> das Programm Eclipse (Download unter: </w:t>
       </w:r>
       <w:hyperlink r:id="rId7">
         <w:r>
@@ -550,15 +537,7 @@
         <w:t xml:space="preserve"> installieren. </w:t>
       </w:r>
       <w:r>
-        <w:t xml:space="preserve">Andere Entwicklungsumgebungen wie </w:t>
-      </w:r>
-      <w:proofErr w:type="spellStart"/>
-      <w:r>
-        <w:t>ItelliJ</w:t>
-      </w:r>
-      <w:proofErr w:type="spellEnd"/>
-      <w:r>
-        <w:t xml:space="preserve"> sind zulässig. </w:t>
+        <w:t xml:space="preserve">Andere Entwicklungsumgebungen wie ItelliJ sind zulässig. </w:t>
       </w:r>
     </w:p>
     <w:p>
@@ -577,10 +556,7 @@
         <w:t>ein Haupt-Verantwortlicher</w:t>
       </w:r>
       <w:r>
-        <w:t xml:space="preserve"> auf der Webse</w:t>
-      </w:r>
-      <w:r>
-        <w:t>ite von GitHub (</w:t>
+        <w:t xml:space="preserve"> auf der Webseite von GitHub (</w:t>
       </w:r>
       <w:hyperlink r:id="rId9">
         <w:r>
@@ -602,13 +578,8 @@
       <w:r>
         <w:t xml:space="preserve"> zentralen </w:t>
       </w:r>
-      <w:proofErr w:type="spellStart"/>
-      <w:r>
-        <w:t>Repositories</w:t>
-      </w:r>
-      <w:proofErr w:type="spellEnd"/>
-      <w:r>
-        <w:t xml:space="preserve"> (Ablagen) verwenden möchte. </w:t>
+      <w:r>
+        <w:t xml:space="preserve">Repositories (Ablagen) verwenden möchte. </w:t>
       </w:r>
       <w:r>
         <w:t>Die anderen TN werden später eingeladen (s.u.).</w:t>
@@ -644,16 +615,7 @@
         <w:spacing w:after="0"/>
       </w:pPr>
       <w:r>
-        <w:t>E</w:t>
-      </w:r>
-      <w:r>
-        <w:t xml:space="preserve">in </w:t>
-      </w:r>
-      <w:r>
-        <w:t>wichtiger Sch</w:t>
-      </w:r>
-      <w:r>
-        <w:t xml:space="preserve">ritt, zumindest wenn man zu publizierende Projekte zuerst erstellt, ist das Backup. </w:t>
+        <w:t xml:space="preserve">Ein wichtiger Schritt, zumindest wenn man zu publizierende Projekte zuerst erstellt, ist das Backup. </w:t>
       </w:r>
     </w:p>
     <w:p>
@@ -666,15 +628,7 @@
         <w:spacing w:after="0"/>
       </w:pPr>
       <w:r>
-        <w:t xml:space="preserve">In </w:t>
-      </w:r>
-      <w:proofErr w:type="spellStart"/>
-      <w:r>
-        <w:t>Eclipse</w:t>
-      </w:r>
-      <w:proofErr w:type="spellEnd"/>
-      <w:r>
-        <w:t xml:space="preserve"> kann man mit wenigen Klicken ziemlich viel falsch machen. So kann man beispielsweise aus </w:t>
+        <w:t xml:space="preserve">In Eclipse kann man mit wenigen Klicken ziemlich viel falsch machen. So kann man beispielsweise aus </w:t>
       </w:r>
     </w:p>
     <w:p>
@@ -682,10 +636,7 @@
         <w:spacing w:after="158"/>
       </w:pPr>
       <w:r>
-        <w:t>Versehen einfach so das ganze Projekt löschen, wenn beispielsweise der</w:t>
-      </w:r>
-      <w:r>
-        <w:t xml:space="preserve"> Upload-Prozess fehlgeschlagen ist. </w:t>
+        <w:t xml:space="preserve">Versehen einfach so das ganze Projekt löschen, wenn beispielsweise der Upload-Prozess fehlgeschlagen ist. </w:t>
       </w:r>
     </w:p>
     <w:p>
@@ -693,15 +644,7 @@
         <w:spacing w:after="326"/>
       </w:pPr>
       <w:r>
-        <w:t xml:space="preserve">Aus diesem Grund sollte man immer zuerst ausserhalb der </w:t>
-      </w:r>
-      <w:proofErr w:type="spellStart"/>
-      <w:r>
-        <w:t>Eclipse-Workspaces</w:t>
-      </w:r>
-      <w:proofErr w:type="spellEnd"/>
-      <w:r>
-        <w:t xml:space="preserve"> ein lokales oder servergespeichertes Backup erstellen. </w:t>
+        <w:t xml:space="preserve">Aus diesem Grund sollte man immer zuerst ausserhalb der Eclipse-Workspaces ein lokales oder servergespeichertes Backup erstellen. </w:t>
       </w:r>
     </w:p>
     <w:p>
@@ -740,23 +683,7 @@
         <w:t xml:space="preserve">(Markierte Version) </w:t>
       </w:r>
       <w:r>
-        <w:t xml:space="preserve">direkt von </w:t>
-      </w:r>
-      <w:proofErr w:type="gramStart"/>
-      <w:r>
-        <w:t xml:space="preserve">der </w:t>
-      </w:r>
-      <w:proofErr w:type="spellStart"/>
-      <w:r>
-        <w:t>Git</w:t>
-      </w:r>
-      <w:proofErr w:type="spellEnd"/>
-      <w:r>
-        <w:t>-Hub</w:t>
-      </w:r>
-      <w:proofErr w:type="gramEnd"/>
-      <w:r>
-        <w:t xml:space="preserve"> </w:t>
+        <w:t xml:space="preserve">direkt von der Git-Hub </w:t>
       </w:r>
       <w:r>
         <w:t>Webs</w:t>
@@ -812,16 +739,7 @@
       </w:pPr>
       <w:bookmarkStart w:id="3" w:name="_Toc5446"/>
       <w:r>
-        <w:lastRenderedPageBreak/>
-        <w:t xml:space="preserve">Projekte von </w:t>
-      </w:r>
-      <w:proofErr w:type="spellStart"/>
-      <w:r>
-        <w:t>Eclipse</w:t>
-      </w:r>
-      <w:proofErr w:type="spellEnd"/>
-      <w:r>
-        <w:t xml:space="preserve"> auf GitHub publizieren </w:t>
+        <w:t xml:space="preserve">Projekte von Eclipse auf GitHub publizieren </w:t>
       </w:r>
       <w:bookmarkEnd w:id="3"/>
     </w:p>
@@ -1792,15 +1710,7 @@
         <w:ind w:hanging="360"/>
       </w:pPr>
       <w:r>
-        <w:t xml:space="preserve">Repository auswählen oder erstellen (WICHTIG: Keine </w:t>
-      </w:r>
-      <w:proofErr w:type="spellStart"/>
-      <w:r>
-        <w:t>Repositories</w:t>
-      </w:r>
-      <w:proofErr w:type="spellEnd"/>
-      <w:r>
-        <w:t xml:space="preserve"> im Workspace erstellen!): </w:t>
+        <w:t xml:space="preserve">Repository auswählen oder erstellen (WICHTIG: Keine Repositories im Workspace erstellen!): </w:t>
       </w:r>
     </w:p>
     <w:p>
@@ -1813,7 +1723,6 @@
         <w:rPr>
           <w:noProof/>
         </w:rPr>
-        <w:lastRenderedPageBreak/>
         <w:drawing>
           <wp:inline distT="0" distB="0" distL="0" distR="0">
             <wp:extent cx="3123819" cy="1946275"/>
@@ -1964,21 +1873,8 @@
         </w:numPr>
         <w:ind w:hanging="360"/>
       </w:pPr>
-      <w:proofErr w:type="spellStart"/>
-      <w:r>
-        <w:t>Staging</w:t>
-      </w:r>
-      <w:proofErr w:type="spellEnd"/>
-      <w:r>
-        <w:t xml:space="preserve">-Fenster zur </w:t>
-      </w:r>
-      <w:proofErr w:type="spellStart"/>
-      <w:r>
-        <w:t>Eclipse</w:t>
-      </w:r>
-      <w:proofErr w:type="spellEnd"/>
-      <w:r>
-        <w:t xml:space="preserve">-Ansicht hinzufügen: </w:t>
+      <w:r>
+        <w:t xml:space="preserve">Staging-Fenster zur Eclipse-Ansicht hinzufügen: </w:t>
       </w:r>
     </w:p>
     <w:p>
@@ -1991,7 +1887,6 @@
         <w:rPr>
           <w:noProof/>
         </w:rPr>
-        <w:lastRenderedPageBreak/>
         <w:drawing>
           <wp:inline distT="0" distB="0" distL="0" distR="0">
             <wp:extent cx="4030472" cy="2288540"/>
@@ -2102,26 +1997,7 @@
         <w:ind w:hanging="360"/>
       </w:pPr>
       <w:r>
-        <w:t>Alle Dateien im Feld „</w:t>
-      </w:r>
-      <w:proofErr w:type="spellStart"/>
-      <w:r>
-        <w:t>Unstaged</w:t>
-      </w:r>
-      <w:proofErr w:type="spellEnd"/>
-      <w:r>
-        <w:t xml:space="preserve"> </w:t>
-      </w:r>
-      <w:proofErr w:type="spellStart"/>
-      <w:r>
-        <w:t>Changes</w:t>
-      </w:r>
-      <w:proofErr w:type="spellEnd"/>
-      <w:r>
-        <w:t xml:space="preserve">“ </w:t>
-      </w:r>
-      <w:r>
-        <w:t xml:space="preserve">auswählen, die veröffentlicht werden sollen. </w:t>
+        <w:t xml:space="preserve">Alle Dateien im Feld „Unstaged Changes“ auswählen, die veröffentlicht werden sollen. </w:t>
       </w:r>
     </w:p>
     <w:p>
@@ -2133,44 +2009,7 @@
         <w:ind w:hanging="360"/>
       </w:pPr>
       <w:r>
-        <w:t>Zum Feld „</w:t>
-      </w:r>
-      <w:proofErr w:type="spellStart"/>
-      <w:r>
-        <w:t>Staged</w:t>
-      </w:r>
-      <w:proofErr w:type="spellEnd"/>
-      <w:r>
-        <w:t xml:space="preserve"> </w:t>
-      </w:r>
-      <w:proofErr w:type="spellStart"/>
-      <w:r>
-        <w:t>Changes</w:t>
-      </w:r>
-      <w:proofErr w:type="spellEnd"/>
-      <w:r>
-        <w:t>“ ziehen, oder mit (</w:t>
-      </w:r>
-      <w:proofErr w:type="spellStart"/>
-      <w:r>
-        <w:t>Ctrl+C</w:t>
-      </w:r>
-      <w:proofErr w:type="spellEnd"/>
-      <w:r>
-        <w:t xml:space="preserve"> &amp; </w:t>
-      </w:r>
-      <w:proofErr w:type="spellStart"/>
-      <w:proofErr w:type="gramStart"/>
-      <w:r>
-        <w:t>Ctrl</w:t>
-      </w:r>
-      <w:proofErr w:type="spellEnd"/>
-      <w:r>
-        <w:t>.+</w:t>
-      </w:r>
-      <w:proofErr w:type="gramEnd"/>
-      <w:r>
-        <w:t xml:space="preserve">V) einfügen: </w:t>
+        <w:t xml:space="preserve">Zum Feld „Staged Changes“ ziehen, oder mit (Ctrl+C &amp; Ctrl.+V) einfügen: </w:t>
       </w:r>
     </w:p>
     <w:p>
@@ -2257,7 +2096,6 @@
         <w:ind w:hanging="360"/>
       </w:pPr>
       <w:r>
-        <w:lastRenderedPageBreak/>
         <w:t xml:space="preserve">Auf „Commit and Push…“ klicken. </w:t>
       </w:r>
     </w:p>
@@ -2271,18 +2109,7 @@
         <w:ind w:hanging="360"/>
       </w:pPr>
       <w:r>
-        <w:t xml:space="preserve">Link zum </w:t>
-      </w:r>
-      <w:proofErr w:type="spellStart"/>
-      <w:r>
-        <w:t>Git</w:t>
-      </w:r>
-      <w:proofErr w:type="spellEnd"/>
-      <w:r>
-        <w:t>-Repository (auf GitHub erstellt) so</w:t>
-      </w:r>
-      <w:r>
-        <w:t xml:space="preserve">wie Benutzerangaben eingeben: </w:t>
+        <w:t xml:space="preserve">Link zum Git-Repository (auf GitHub erstellt) sowie Benutzerangaben eingeben: </w:t>
       </w:r>
     </w:p>
     <w:p>
@@ -2335,23 +2162,7 @@
         <w:ind w:left="0" w:firstLine="0"/>
       </w:pPr>
       <w:r>
-        <w:t xml:space="preserve">Der Link in der Zeile Repository kann direkt von </w:t>
-      </w:r>
-      <w:proofErr w:type="gramStart"/>
-      <w:r>
-        <w:t xml:space="preserve">der </w:t>
-      </w:r>
-      <w:proofErr w:type="spellStart"/>
-      <w:r>
-        <w:t>Git</w:t>
-      </w:r>
-      <w:proofErr w:type="spellEnd"/>
-      <w:r>
-        <w:t>-Hub</w:t>
-      </w:r>
-      <w:proofErr w:type="gramEnd"/>
-      <w:r>
-        <w:t xml:space="preserve"> Seite kopiert werden (siehe unter dem Button «Download»).</w:t>
+        <w:t>Der Link in der Zeile Repository kann direkt von der Git-Hub Seite kopiert werden (siehe unter dem Button «Download»).</w:t>
       </w:r>
     </w:p>
     <w:p>
@@ -2413,26 +2224,7 @@
         <w:spacing w:after="326"/>
       </w:pPr>
       <w:r>
-        <w:t xml:space="preserve">Damit dies reibungslos abläuft, folgen Sie bitte einfach den Schritten 6-9 auf Seite 6 (2.1 </w:t>
-      </w:r>
-      <w:proofErr w:type="spellStart"/>
-      <w:r>
-        <w:t>Fi</w:t>
-      </w:r>
-      <w:proofErr w:type="spellEnd"/>
-      <w:r>
-        <w:t xml:space="preserve"> </w:t>
-      </w:r>
-      <w:proofErr w:type="spellStart"/>
-      <w:r>
-        <w:t>rst</w:t>
-      </w:r>
-      <w:proofErr w:type="spellEnd"/>
-      <w:r>
-        <w:t xml:space="preserve"> Pu</w:t>
-      </w:r>
-      <w:r>
-        <w:t xml:space="preserve">blish / First Commit). </w:t>
+        <w:t xml:space="preserve">Damit dies reibungslos abläuft, folgen Sie bitte einfach den Schritten 6-9 auf Seite 6 (2.1 Fi rst Publish / First Commit). </w:t>
       </w:r>
     </w:p>
     <w:p>
@@ -2462,15 +2254,7 @@
       </w:pPr>
       <w:bookmarkStart w:id="6" w:name="_Toc5449"/>
       <w:r>
-        <w:t xml:space="preserve">Projekte von GitHub in </w:t>
-      </w:r>
-      <w:proofErr w:type="spellStart"/>
-      <w:r>
-        <w:t>Eclipse</w:t>
-      </w:r>
-      <w:proofErr w:type="spellEnd"/>
-      <w:r>
-        <w:t xml:space="preserve"> importieren </w:t>
+        <w:t xml:space="preserve">Projekte von GitHub in Eclipse importieren </w:t>
       </w:r>
       <w:bookmarkEnd w:id="6"/>
     </w:p>
@@ -2495,7 +2279,6 @@
         <w:rPr>
           <w:noProof/>
         </w:rPr>
-        <w:lastRenderedPageBreak/>
         <w:drawing>
           <wp:inline distT="0" distB="0" distL="0" distR="0">
             <wp:extent cx="1866773" cy="2921635"/>
@@ -2543,31 +2326,7 @@
         <w:ind w:hanging="360"/>
       </w:pPr>
       <w:r>
-        <w:t>„</w:t>
-      </w:r>
-      <w:proofErr w:type="spellStart"/>
-      <w:r>
-        <w:t>Git</w:t>
-      </w:r>
-      <w:proofErr w:type="spellEnd"/>
-      <w:r>
-        <w:t xml:space="preserve">“ und „Projects </w:t>
-      </w:r>
-      <w:proofErr w:type="spellStart"/>
-      <w:r>
-        <w:t>from</w:t>
-      </w:r>
-      <w:proofErr w:type="spellEnd"/>
-      <w:r>
-        <w:t xml:space="preserve"> </w:t>
-      </w:r>
-      <w:proofErr w:type="spellStart"/>
-      <w:r>
-        <w:t>Git</w:t>
-      </w:r>
-      <w:proofErr w:type="spellEnd"/>
-      <w:r>
-        <w:t xml:space="preserve">“ auswählen: </w:t>
+        <w:t xml:space="preserve">„Git“ und „Projects from Git“ auswählen: </w:t>
       </w:r>
     </w:p>
     <w:p>
@@ -2640,15 +2399,7 @@
         <w:ind w:hanging="360"/>
       </w:pPr>
       <w:r>
-        <w:t>Auf „</w:t>
-      </w:r>
-      <w:proofErr w:type="spellStart"/>
-      <w:r>
-        <w:t>Clone</w:t>
-      </w:r>
-      <w:proofErr w:type="spellEnd"/>
-      <w:r>
-        <w:t xml:space="preserve"> URI“ klicken: </w:t>
+        <w:t xml:space="preserve">Auf „Clone URI“ klicken: </w:t>
       </w:r>
     </w:p>
     <w:p>
@@ -2661,7 +2412,6 @@
         <w:rPr>
           <w:noProof/>
         </w:rPr>
-        <w:lastRenderedPageBreak/>
         <w:drawing>
           <wp:inline distT="0" distB="0" distL="0" distR="0">
             <wp:extent cx="3718052" cy="3199765"/>
@@ -2710,18 +2460,7 @@
         <w:ind w:hanging="360"/>
       </w:pPr>
       <w:r>
-        <w:t xml:space="preserve">Link zum </w:t>
-      </w:r>
-      <w:proofErr w:type="spellStart"/>
-      <w:r>
-        <w:t>Git</w:t>
-      </w:r>
-      <w:proofErr w:type="spellEnd"/>
-      <w:r>
-        <w:t>-</w:t>
-      </w:r>
-      <w:r>
-        <w:t xml:space="preserve">Repository (auf GitHub erstellt) sowie Benutzerangaben eingeben: </w:t>
+        <w:t xml:space="preserve">Link zum Git-Repository (auf GitHub erstellt) sowie Benutzerangaben eingeben: </w:t>
       </w:r>
     </w:p>
     <w:p>
@@ -2778,23 +2517,7 @@
         <w:ind w:left="0" w:firstLine="0"/>
       </w:pPr>
       <w:r>
-        <w:t xml:space="preserve">Der Link in der Zeile Repository kann direkt von </w:t>
-      </w:r>
-      <w:proofErr w:type="gramStart"/>
-      <w:r>
-        <w:t xml:space="preserve">der </w:t>
-      </w:r>
-      <w:proofErr w:type="spellStart"/>
-      <w:r>
-        <w:t>Git</w:t>
-      </w:r>
-      <w:proofErr w:type="spellEnd"/>
-      <w:r>
-        <w:t>-Hub</w:t>
-      </w:r>
-      <w:proofErr w:type="gramEnd"/>
-      <w:r>
-        <w:t xml:space="preserve"> Seite kopiert werden (siehe unter dem Button «Download»).</w:t>
+        <w:t>Der Link in der Zeile Repository kann direkt von der Git-Hub Seite kopiert werden (siehe unter dem Button «Download»).</w:t>
       </w:r>
     </w:p>
     <w:p>
@@ -2803,15 +2526,7 @@
         <w:ind w:left="0" w:firstLine="0"/>
       </w:pPr>
       <w:r>
-        <w:t xml:space="preserve">Jeder TN muss vorher ein Konto bei </w:t>
-      </w:r>
-      <w:proofErr w:type="spellStart"/>
-      <w:r>
-        <w:t>Git</w:t>
-      </w:r>
-      <w:proofErr w:type="spellEnd"/>
-      <w:r>
-        <w:t>-Hub erstellt haben und zum Mitmachen eingeladen worden sein.</w:t>
+        <w:t>Jeder TN muss vorher ein Konto bei Git-Hub erstellt haben und zum Mitmachen eingeladen worden sein.</w:t>
       </w:r>
     </w:p>
     <w:p>
@@ -2829,23 +2544,7 @@
         <w:ind w:hanging="360"/>
       </w:pPr>
       <w:r>
-        <w:t xml:space="preserve">„Import </w:t>
-      </w:r>
-      <w:proofErr w:type="spellStart"/>
-      <w:r>
-        <w:t>Existing</w:t>
-      </w:r>
-      <w:proofErr w:type="spellEnd"/>
-      <w:r>
-        <w:t xml:space="preserve"> </w:t>
-      </w:r>
-      <w:proofErr w:type="spellStart"/>
-      <w:r>
-        <w:t>Eclipse</w:t>
-      </w:r>
-      <w:proofErr w:type="spellEnd"/>
-      <w:r>
-        <w:t xml:space="preserve"> Projects“ auswählen: </w:t>
+        <w:t xml:space="preserve">„Import Existing Eclipse Projects“ auswählen: </w:t>
       </w:r>
     </w:p>
     <w:p>
@@ -2858,7 +2557,6 @@
         <w:rPr>
           <w:noProof/>
         </w:rPr>
-        <w:lastRenderedPageBreak/>
         <w:drawing>
           <wp:inline distT="0" distB="0" distL="0" distR="0">
             <wp:extent cx="3032125" cy="2701925"/>
@@ -2903,87 +2601,7 @@
         <w:ind w:left="-1" w:right="4231" w:firstLine="0"/>
       </w:pPr>
       <w:r>
-        <w:t>Achtung: «</w:t>
-      </w:r>
-      <w:proofErr w:type="spellStart"/>
-      <w:r>
-        <w:t>Importing</w:t>
-      </w:r>
-      <w:proofErr w:type="spellEnd"/>
-      <w:r>
-        <w:t xml:space="preserve"> </w:t>
-      </w:r>
-      <w:proofErr w:type="spellStart"/>
-      <w:r>
-        <w:t>existing</w:t>
-      </w:r>
-      <w:proofErr w:type="spellEnd"/>
-      <w:r>
-        <w:t xml:space="preserve"> </w:t>
-      </w:r>
-      <w:proofErr w:type="spellStart"/>
-      <w:r>
-        <w:t>Eclipse</w:t>
-      </w:r>
-      <w:proofErr w:type="spellEnd"/>
-      <w:r>
-        <w:t xml:space="preserve"> </w:t>
-      </w:r>
-      <w:proofErr w:type="spellStart"/>
-      <w:r>
-        <w:t>projects</w:t>
-      </w:r>
-      <w:proofErr w:type="spellEnd"/>
-      <w:r>
-        <w:t xml:space="preserve">» nur dann wählen, wenn das Projekt ursprünglich ein reines </w:t>
-      </w:r>
-      <w:proofErr w:type="spellStart"/>
-      <w:r>
-        <w:t>Eclipse</w:t>
-      </w:r>
-      <w:proofErr w:type="spellEnd"/>
-      <w:r>
-        <w:t xml:space="preserve"> </w:t>
-      </w:r>
-      <w:proofErr w:type="spellStart"/>
-      <w:r>
-        <w:t>projekt</w:t>
-      </w:r>
-      <w:proofErr w:type="spellEnd"/>
-      <w:r>
-        <w:t xml:space="preserve"> war. Ansonsten sollte man evtl. nur «Import </w:t>
-      </w:r>
-      <w:proofErr w:type="spellStart"/>
-      <w:r>
-        <w:t>as</w:t>
-      </w:r>
-      <w:proofErr w:type="spellEnd"/>
-      <w:r>
-        <w:t xml:space="preserve"> </w:t>
-      </w:r>
-      <w:proofErr w:type="spellStart"/>
-      <w:r>
-        <w:t>general</w:t>
-      </w:r>
-      <w:proofErr w:type="spellEnd"/>
-      <w:r>
-        <w:t xml:space="preserve"> </w:t>
-      </w:r>
-      <w:proofErr w:type="spellStart"/>
-      <w:r>
-        <w:t>project</w:t>
-      </w:r>
-      <w:proofErr w:type="spellEnd"/>
-      <w:r>
-        <w:t xml:space="preserve"> wählen» insbesondere dann, wenn die Entwickler mit unterschiedlichen </w:t>
-      </w:r>
-      <w:proofErr w:type="spellStart"/>
-      <w:r>
-        <w:t>IDE’s</w:t>
-      </w:r>
-      <w:proofErr w:type="spellEnd"/>
-      <w:r>
-        <w:t xml:space="preserve"> arbeiten.</w:t>
+        <w:t>Achtung: «Importing existing Eclipse projects» nur dann wählen, wenn das Projekt ursprünglich ein reines Eclipse projekt war. Ansonsten sollte man evtl. nur «Import as general project wählen» insbesondere dann, wenn die Entwickler mit unterschiedlichen IDE’s arbeiten.</w:t>
       </w:r>
     </w:p>
     <w:p>
@@ -2996,15 +2614,7 @@
         <w:ind w:hanging="360"/>
       </w:pPr>
       <w:r>
-        <w:t xml:space="preserve">Das Projekt wurde in </w:t>
-      </w:r>
-      <w:proofErr w:type="spellStart"/>
-      <w:r>
-        <w:t>Eclipse</w:t>
-      </w:r>
-      <w:proofErr w:type="spellEnd"/>
-      <w:r>
-        <w:t xml:space="preserve"> importiert! </w:t>
+        <w:t xml:space="preserve">Das Projekt wurde in Eclipse importiert! </w:t>
       </w:r>
     </w:p>
     <w:p>
@@ -3102,49 +2712,8 @@
           <w:color w:val="0563C1"/>
           <w:u w:val="single" w:color="0563C1"/>
         </w:rPr>
-        <w:t>krue</w:t>
-      </w:r>
-      <w:r>
-        <w:rPr>
-          <w:color w:val="0563C1"/>
-          <w:u w:val="single" w:color="0563C1"/>
-        </w:rPr>
-        <w:t>ttlip.</w:t>
-      </w:r>
-      <w:proofErr w:type="spellStart"/>
-      <w:r>
-        <w:rPr>
-          <w:color w:val="0563C1"/>
-          <w:u w:val="single" w:color="0563C1"/>
-        </w:rPr>
-        <w:t>dm-cc@</w:t>
-      </w:r>
-      <w:proofErr w:type="gramStart"/>
-      <w:r>
-        <w:rPr>
-          <w:color w:val="0563C1"/>
-          <w:u w:val="single" w:color="0563C1"/>
-        </w:rPr>
-        <w:t>gmx</w:t>
-      </w:r>
-      <w:proofErr w:type="spellEnd"/>
-      <w:r>
-        <w:rPr>
-          <w:color w:val="0563C1"/>
-          <w:u w:val="single" w:color="0563C1"/>
-        </w:rPr>
-        <w:t>..</w:t>
-      </w:r>
-      <w:proofErr w:type="spellStart"/>
-      <w:proofErr w:type="gramEnd"/>
-      <w:r>
-        <w:rPr>
-          <w:color w:val="0563C1"/>
-          <w:u w:val="single" w:color="0563C1"/>
-        </w:rPr>
-        <w:t>ch</w:t>
-      </w:r>
-      <w:proofErr w:type="spellEnd"/>
+        <w:t>kruettlip.dm-cc@gmx..ch</w:t>
+      </w:r>
       <w:r>
         <w:rPr>
           <w:i/>
@@ -3160,8 +2729,6 @@
         <w:tab/>
         <w:t xml:space="preserve"> </w:t>
       </w:r>
-      <w:bookmarkStart w:id="7" w:name="_GoBack"/>
-      <w:bookmarkEnd w:id="7"/>
       <w:r>
         <w:rPr>
           <w:i/>
@@ -3402,18 +2969,18 @@
             </wp:anchor>
           </w:drawing>
         </mc:Choice>
-        <mc:Fallback xmlns:a="http://schemas.openxmlformats.org/drawingml/2006/main">
+        <mc:Fallback>
           <w:pict>
-            <v:group id="Group 5335" style="width:226.75pt;height:0.25pt;position:absolute;mso-position-horizontal-relative:page;mso-position-horizontal:absolute;margin-left:189.55pt;mso-position-vertical-relative:page;margin-top:780.198pt;" coordsize="28797,31">
-              <v:shape id="Shape 5336" style="position:absolute;width:28797;height:31;left:0;top:0;" coordsize="2879725,3175" path="m1439799,0c2235073,0,2879725,711,2879725,1588l2879725,3175l0,3175l0,1588c0,711,644652,0,1439799,0x">
-                <v:stroke weight="0pt" endcap="flat" joinstyle="miter" miterlimit="10" on="false" color="#000000" opacity="0"/>
-                <v:fill on="true" color="#000000"/>
+            <v:group w14:anchorId="190BF0A2" id="Group 5335" o:spid="_x0000_s1026" style="position:absolute;margin-left:189.55pt;margin-top:780.2pt;width:226.75pt;height:.25pt;z-index:251664384;mso-position-horizontal-relative:page;mso-position-vertical-relative:page" coordsize="28797,31" o:gfxdata="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">
+              <v:shape id="Shape 5336" o:spid="_x0000_s1027" style="position:absolute;width:28797;height:31;visibility:visible;mso-wrap-style:square;v-text-anchor:top" coordsize="2879725,3175" o:gfxdata="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" path="m1439799,v795274,,1439926,711,1439926,1588l2879725,3175,,3175,,1588c,711,644652,,1439799,xe" fillcolor="black" stroked="f" strokeweight="0">
+                <v:stroke miterlimit="83231f" joinstyle="miter"/>
+                <v:path arrowok="t" textboxrect="0,0,2879725,3175"/>
               </v:shape>
-              <v:shape id="Shape 5337" style="position:absolute;width:28797;height:31;left:0;top:0;" coordsize="2879725,3175" path="m0,3175l0,1588c0,711,644652,0,1439799,0c2235073,0,2879725,711,2879725,1588l2879725,3175x">
-                <v:stroke weight="1pt" endcap="flat" joinstyle="miter" miterlimit="10" on="true" color="#000000"/>
-                <v:fill on="false" color="#000000" opacity="0"/>
+              <v:shape id="Shape 5337" o:spid="_x0000_s1028" style="position:absolute;width:28797;height:31;visibility:visible;mso-wrap-style:square;v-text-anchor:top" coordsize="2879725,3175" o:gfxdata="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" path="m,3175l,1588c,711,644652,,1439799,v795274,,1439926,711,1439926,1588l2879725,3175,,3175xe" filled="f" strokeweight="1pt">
+                <v:stroke miterlimit="83231f" joinstyle="miter"/>
+                <v:path arrowok="t" textboxrect="0,0,2879725,3175"/>
               </v:shape>
-              <w10:wrap type="square"/>
+              <w10:wrap type="square" anchorx="page" anchory="page"/>
             </v:group>
           </w:pict>
         </mc:Fallback>
@@ -3440,21 +3007,11 @@
     <w:r>
       <w:t xml:space="preserve"> von </w:t>
     </w:r>
-    <w:r>
-      <w:fldChar w:fldCharType="begin"/>
-    </w:r>
-    <w:r>
-      <w:instrText xml:space="preserve"> NUMPAGES   \* MERGEFORMAT </w:instrText>
-    </w:r>
-    <w:r>
-      <w:fldChar w:fldCharType="separate"/>
-    </w:r>
-    <w:r>
-      <w:t>10</w:t>
-    </w:r>
-    <w:r>
-      <w:fldChar w:fldCharType="end"/>
-    </w:r>
+    <w:fldSimple w:instr=" NUMPAGES   \* MERGEFORMAT ">
+      <w:r>
+        <w:t>10</w:t>
+      </w:r>
+    </w:fldSimple>
     <w:r>
       <w:t xml:space="preserve"> </w:t>
     </w:r>
@@ -3652,18 +3209,18 @@
             </wp:anchor>
           </w:drawing>
         </mc:Choice>
-        <mc:Fallback xmlns:a="http://schemas.openxmlformats.org/drawingml/2006/main">
+        <mc:Fallback>
           <w:pict>
-            <v:group id="Group 5293" style="width:226.75pt;height:0.25pt;position:absolute;mso-position-horizontal-relative:page;mso-position-horizontal:absolute;margin-left:189.55pt;mso-position-vertical-relative:page;margin-top:780.198pt;" coordsize="28797,31">
-              <v:shape id="Shape 5294" style="position:absolute;width:28797;height:31;left:0;top:0;" coordsize="2879725,3175" path="m1439799,0c2235073,0,2879725,711,2879725,1588l2879725,3175l0,3175l0,1588c0,711,644652,0,1439799,0x">
-                <v:stroke weight="0pt" endcap="flat" joinstyle="miter" miterlimit="10" on="false" color="#000000" opacity="0"/>
-                <v:fill on="true" color="#000000"/>
+            <v:group w14:anchorId="2AF8A79A" id="Group 5293" o:spid="_x0000_s1026" style="position:absolute;margin-left:189.55pt;margin-top:780.2pt;width:226.75pt;height:.25pt;z-index:251665408;mso-position-horizontal-relative:page;mso-position-vertical-relative:page" coordsize="28797,31" o:gfxdata="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">
+              <v:shape id="Shape 5294" o:spid="_x0000_s1027" style="position:absolute;width:28797;height:31;visibility:visible;mso-wrap-style:square;v-text-anchor:top" coordsize="2879725,3175" o:gfxdata="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" path="m1439799,v795274,,1439926,711,1439926,1588l2879725,3175,,3175,,1588c,711,644652,,1439799,xe" fillcolor="black" stroked="f" strokeweight="0">
+                <v:stroke miterlimit="83231f" joinstyle="miter"/>
+                <v:path arrowok="t" textboxrect="0,0,2879725,3175"/>
               </v:shape>
-              <v:shape id="Shape 5295" style="position:absolute;width:28797;height:31;left:0;top:0;" coordsize="2879725,3175" path="m0,3175l0,1588c0,711,644652,0,1439799,0c2235073,0,2879725,711,2879725,1588l2879725,3175x">
-                <v:stroke weight="1pt" endcap="flat" joinstyle="miter" miterlimit="10" on="true" color="#000000"/>
-                <v:fill on="false" color="#000000" opacity="0"/>
+              <v:shape id="Shape 5295" o:spid="_x0000_s1028" style="position:absolute;width:28797;height:31;visibility:visible;mso-wrap-style:square;v-text-anchor:top" coordsize="2879725,3175" o:gfxdata="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" path="m,3175l,1588c,711,644652,,1439799,v795274,,1439926,711,1439926,1588l2879725,3175,,3175xe" filled="f" strokeweight="1pt">
+                <v:stroke miterlimit="83231f" joinstyle="miter"/>
+                <v:path arrowok="t" textboxrect="0,0,2879725,3175"/>
               </v:shape>
-              <w10:wrap type="square"/>
+              <w10:wrap type="square" anchorx="page" anchory="page"/>
             </v:group>
           </w:pict>
         </mc:Fallback>
@@ -3690,21 +3247,11 @@
     <w:r>
       <w:t xml:space="preserve"> von </w:t>
     </w:r>
-    <w:r>
-      <w:fldChar w:fldCharType="begin"/>
-    </w:r>
-    <w:r>
-      <w:instrText xml:space="preserve"> NUMPAGES   \* MERGEFORMAT </w:instrText>
-    </w:r>
-    <w:r>
-      <w:fldChar w:fldCharType="separate"/>
-    </w:r>
-    <w:r>
-      <w:t>10</w:t>
-    </w:r>
-    <w:r>
-      <w:fldChar w:fldCharType="end"/>
-    </w:r>
+    <w:fldSimple w:instr=" NUMPAGES   \* MERGEFORMAT ">
+      <w:r>
+        <w:t>10</w:t>
+      </w:r>
+    </w:fldSimple>
     <w:r>
       <w:t xml:space="preserve"> </w:t>
     </w:r>
@@ -3902,18 +3449,18 @@
             </wp:anchor>
           </w:drawing>
         </mc:Choice>
-        <mc:Fallback xmlns:a="http://schemas.openxmlformats.org/drawingml/2006/main">
+        <mc:Fallback>
           <w:pict>
-            <v:group id="Group 5251" style="width:226.75pt;height:0.25pt;position:absolute;mso-position-horizontal-relative:page;mso-position-horizontal:absolute;margin-left:189.55pt;mso-position-vertical-relative:page;margin-top:780.198pt;" coordsize="28797,31">
-              <v:shape id="Shape 5252" style="position:absolute;width:28797;height:31;left:0;top:0;" coordsize="2879725,3175" path="m1439799,0c2235073,0,2879725,711,2879725,1588l2879725,3175l0,3175l0,1588c0,711,644652,0,1439799,0x">
-                <v:stroke weight="0pt" endcap="flat" joinstyle="miter" miterlimit="10" on="false" color="#000000" opacity="0"/>
-                <v:fill on="true" color="#000000"/>
+            <v:group w14:anchorId="60A15998" id="Group 5251" o:spid="_x0000_s1026" style="position:absolute;margin-left:189.55pt;margin-top:780.2pt;width:226.75pt;height:.25pt;z-index:251666432;mso-position-horizontal-relative:page;mso-position-vertical-relative:page" coordsize="28797,31" o:gfxdata="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">
+              <v:shape id="Shape 5252" o:spid="_x0000_s1027" style="position:absolute;width:28797;height:31;visibility:visible;mso-wrap-style:square;v-text-anchor:top" coordsize="2879725,3175" o:gfxdata="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" path="m1439799,v795274,,1439926,711,1439926,1588l2879725,3175,,3175,,1588c,711,644652,,1439799,xe" fillcolor="black" stroked="f" strokeweight="0">
+                <v:stroke miterlimit="83231f" joinstyle="miter"/>
+                <v:path arrowok="t" textboxrect="0,0,2879725,3175"/>
               </v:shape>
-              <v:shape id="Shape 5253" style="position:absolute;width:28797;height:31;left:0;top:0;" coordsize="2879725,3175" path="m0,3175l0,1588c0,711,644652,0,1439799,0c2235073,0,2879725,711,2879725,1588l2879725,3175x">
-                <v:stroke weight="1pt" endcap="flat" joinstyle="miter" miterlimit="10" on="true" color="#000000"/>
-                <v:fill on="false" color="#000000" opacity="0"/>
+              <v:shape id="Shape 5253" o:spid="_x0000_s1028" style="position:absolute;width:28797;height:31;visibility:visible;mso-wrap-style:square;v-text-anchor:top" coordsize="2879725,3175" o:gfxdata="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" path="m,3175l,1588c,711,644652,,1439799,v795274,,1439926,711,1439926,1588l2879725,3175,,3175xe" filled="f" strokeweight="1pt">
+                <v:stroke miterlimit="83231f" joinstyle="miter"/>
+                <v:path arrowok="t" textboxrect="0,0,2879725,3175"/>
               </v:shape>
-              <w10:wrap type="square"/>
+              <w10:wrap type="square" anchorx="page" anchory="page"/>
             </v:group>
           </w:pict>
         </mc:Fallback>
@@ -3926,10 +3473,7 @@
       <w:fldChar w:fldCharType="begin"/>
     </w:r>
     <w:r>
-      <w:instrText xml:space="preserve"> PAGE   \* MER</w:instrText>
-    </w:r>
-    <w:r>
-      <w:instrText xml:space="preserve">GEFORMAT </w:instrText>
+      <w:instrText xml:space="preserve"> PAGE   \* MERGEFORMAT </w:instrText>
     </w:r>
     <w:r>
       <w:fldChar w:fldCharType="separate"/>
@@ -3943,21 +3487,11 @@
     <w:r>
       <w:t xml:space="preserve"> von </w:t>
     </w:r>
-    <w:r>
-      <w:fldChar w:fldCharType="begin"/>
-    </w:r>
-    <w:r>
-      <w:instrText xml:space="preserve"> NUMPAGES   \* MERGEFORMAT </w:instrText>
-    </w:r>
-    <w:r>
-      <w:fldChar w:fldCharType="separate"/>
-    </w:r>
-    <w:r>
-      <w:t>10</w:t>
-    </w:r>
-    <w:r>
-      <w:fldChar w:fldCharType="end"/>
-    </w:r>
+    <w:fldSimple w:instr=" NUMPAGES   \* MERGEFORMAT ">
+      <w:r>
+        <w:t>10</w:t>
+      </w:r>
+    </w:fldSimple>
     <w:r>
       <w:t xml:space="preserve"> </w:t>
     </w:r>
@@ -4104,14 +3638,14 @@
             </wp:anchor>
           </w:drawing>
         </mc:Choice>
-        <mc:Fallback xmlns:a="http://schemas.openxmlformats.org/drawingml/2006/main">
+        <mc:Fallback>
           <w:pict>
-            <v:group id="Group 5313" style="width:1pt;height:53.5pt;position:absolute;mso-position-horizontal-relative:page;mso-position-horizontal:absolute;margin-left:437.3pt;mso-position-vertical-relative:page;margin-top:27.15pt;" coordsize="127,6794">
-              <v:shape id="Shape 5314" style="position:absolute;width:0;height:6794;left:0;top:0;" coordsize="0,679450" path="m0,0l0,679450">
-                <v:stroke weight="1pt" endcap="flat" joinstyle="miter" miterlimit="10" on="true" color="#000000"/>
-                <v:fill on="false" color="#000000" opacity="0"/>
+            <v:group w14:anchorId="27F1EEA2" id="Group 5313" o:spid="_x0000_s1026" style="position:absolute;margin-left:437.3pt;margin-top:27.15pt;width:1pt;height:53.5pt;z-index:251658240;mso-position-horizontal-relative:page;mso-position-vertical-relative:page" coordsize="127,6794" o:gfxdata="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">
+              <v:shape id="Shape 5314" o:spid="_x0000_s1027" style="position:absolute;width:0;height:6794;visibility:visible;mso-wrap-style:square;v-text-anchor:top" coordsize="0,679450" o:gfxdata="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" path="m,l,679450e" filled="f" strokeweight="1pt">
+                <v:stroke miterlimit="83231f" joinstyle="miter"/>
+                <v:path arrowok="t" textboxrect="0,0,0,679450"/>
               </v:shape>
-              <w10:wrap type="square"/>
+              <w10:wrap type="square" anchorx="page" anchory="page"/>
             </v:group>
           </w:pict>
         </mc:Fallback>
@@ -4304,15 +3838,7 @@
       </mc:AlternateContent>
     </w:r>
     <w:r>
-      <w:t xml:space="preserve"> Philippe </w:t>
-    </w:r>
-    <w:proofErr w:type="spellStart"/>
-    <w:r>
-      <w:t>Krüttli</w:t>
-    </w:r>
-    <w:proofErr w:type="spellEnd"/>
-    <w:r>
-      <w:t xml:space="preserve"> </w:t>
+      <w:t xml:space="preserve"> Philippe Krüttli </w:t>
     </w:r>
   </w:p>
   <w:p>
@@ -4421,14 +3947,14 @@
             </wp:anchor>
           </w:drawing>
         </mc:Choice>
-        <mc:Fallback xmlns:a="http://schemas.openxmlformats.org/drawingml/2006/main">
+        <mc:Fallback>
           <w:pict>
-            <v:group id="Group 5271" style="width:1pt;height:53.5pt;position:absolute;mso-position-horizontal-relative:page;mso-position-horizontal:absolute;margin-left:437.3pt;mso-position-vertical-relative:page;margin-top:27.15pt;" coordsize="127,6794">
-              <v:shape id="Shape 5272" style="position:absolute;width:0;height:6794;left:0;top:0;" coordsize="0,679450" path="m0,0l0,679450">
-                <v:stroke weight="1pt" endcap="flat" joinstyle="miter" miterlimit="10" on="true" color="#000000"/>
-                <v:fill on="false" color="#000000" opacity="0"/>
+            <v:group w14:anchorId="79D8B78C" id="Group 5271" o:spid="_x0000_s1026" style="position:absolute;margin-left:437.3pt;margin-top:27.15pt;width:1pt;height:53.5pt;z-index:251660288;mso-position-horizontal-relative:page;mso-position-vertical-relative:page" coordsize="127,6794" o:gfxdata="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">
+              <v:shape id="Shape 5272" o:spid="_x0000_s1027" style="position:absolute;width:0;height:6794;visibility:visible;mso-wrap-style:square;v-text-anchor:top" coordsize="0,679450" o:gfxdata="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" path="m,l,679450e" filled="f" strokeweight="1pt">
+                <v:stroke miterlimit="83231f" joinstyle="miter"/>
+                <v:path arrowok="t" textboxrect="0,0,0,679450"/>
               </v:shape>
-              <w10:wrap type="square"/>
+              <w10:wrap type="square" anchorx="page" anchory="page"/>
             </v:group>
           </w:pict>
         </mc:Fallback>
@@ -4621,15 +4147,7 @@
       </mc:AlternateContent>
     </w:r>
     <w:r>
-      <w:t xml:space="preserve"> Philippe </w:t>
-    </w:r>
-    <w:proofErr w:type="spellStart"/>
-    <w:r>
-      <w:t>Krüttli</w:t>
-    </w:r>
-    <w:proofErr w:type="spellEnd"/>
-    <w:r>
-      <w:t xml:space="preserve"> </w:t>
+      <w:t xml:space="preserve"> Philippe Krüttli </w:t>
     </w:r>
   </w:p>
   <w:p>
@@ -4767,14 +4285,14 @@
             </wp:anchor>
           </w:drawing>
         </mc:Choice>
-        <mc:Fallback xmlns:a="http://schemas.openxmlformats.org/drawingml/2006/main">
+        <mc:Fallback>
           <w:pict>
-            <v:group id="Group 5229" style="width:1pt;height:53.5pt;position:absolute;mso-position-horizontal-relative:page;mso-position-horizontal:absolute;margin-left:437.3pt;mso-position-vertical-relative:page;margin-top:27.15pt;" coordsize="127,6794">
-              <v:shape id="Shape 5230" style="position:absolute;width:0;height:6794;left:0;top:0;" coordsize="0,679450" path="m0,0l0,679450">
-                <v:stroke weight="1pt" endcap="flat" joinstyle="miter" miterlimit="10" on="true" color="#000000"/>
-                <v:fill on="false" color="#000000" opacity="0"/>
+            <v:group w14:anchorId="45AB8AE1" id="Group 5229" o:spid="_x0000_s1026" style="position:absolute;margin-left:437.3pt;margin-top:27.15pt;width:1pt;height:53.5pt;z-index:251662336;mso-position-horizontal-relative:page;mso-position-vertical-relative:page" coordsize="127,6794" o:gfxdata="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">
+              <v:shape id="Shape 5230" o:spid="_x0000_s1027" style="position:absolute;width:0;height:6794;visibility:visible;mso-wrap-style:square;v-text-anchor:top" coordsize="0,679450" o:gfxdata="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" path="m,l,679450e" filled="f" strokeweight="1pt">
+                <v:stroke miterlimit="83231f" joinstyle="miter"/>
+                <v:path arrowok="t" textboxrect="0,0,0,679450"/>
               </v:shape>
-              <w10:wrap type="square"/>
+              <w10:wrap type="square" anchorx="page" anchory="page"/>
             </v:group>
           </w:pict>
         </mc:Fallback>
@@ -4967,15 +4485,7 @@
       </mc:AlternateContent>
     </w:r>
     <w:r>
-      <w:t xml:space="preserve"> Philippe </w:t>
-    </w:r>
-    <w:proofErr w:type="spellStart"/>
-    <w:r>
-      <w:t>Krüttli</w:t>
-    </w:r>
-    <w:proofErr w:type="spellEnd"/>
-    <w:r>
-      <w:t xml:space="preserve"> </w:t>
+      <w:t xml:space="preserve"> Philippe Krüttli </w:t>
     </w:r>
   </w:p>
   <w:p>

</xml_diff>